<commit_message>
almost all descriptives done, Reg performned
</commit_message>
<xml_diff>
--- a/01_Input/quest_ENG_Blockchain_Survey_v27_unipark_final.docx
+++ b/01_Input/quest_ENG_Blockchain_Survey_v27_unipark_final.docx
@@ -1574,6 +1574,16 @@
         </w:rPr>
         <w:t xml:space="preserve"> the following terms? </w:t>
       </w:r>
+      <w:r>
+        <w:rPr>
+          <w:rFonts w:cstheme="minorBidi"/>
+          <w:b/>
+          <w:bCs/>
+          <w:color w:val="ED7D31" w:themeColor="accent2"/>
+          <w:lang w:val="en-US"/>
+        </w:rPr>
+        <w:t>Predictor</w:t>
+      </w:r>
     </w:p>
     <w:p>
       <w:pPr>
@@ -2013,6 +2023,16 @@
         </w:rPr>
         <w:t>Do you know the difference between “Bitcoin” and “Blockchain Technology”?</w:t>
       </w:r>
+      <w:r>
+        <w:rPr>
+          <w:rFonts w:cstheme="minorBidi"/>
+          <w:b/>
+          <w:bCs/>
+          <w:color w:val="ED7D31" w:themeColor="accent2"/>
+          <w:lang w:val="en-US"/>
+        </w:rPr>
+        <w:t xml:space="preserve"> </w:t>
+      </w:r>
     </w:p>
     <w:p>
       <w:pPr>
@@ -2143,6 +2163,16 @@
         </w:rPr>
         <w:t xml:space="preserve">… </w:t>
       </w:r>
+      <w:r>
+        <w:rPr>
+          <w:rFonts w:cstheme="minorBidi"/>
+          <w:b/>
+          <w:bCs/>
+          <w:color w:val="ED7D31" w:themeColor="accent2"/>
+          <w:lang w:val="en-US"/>
+        </w:rPr>
+        <w:t>Predictor</w:t>
+      </w:r>
     </w:p>
     <w:p>
       <w:pPr>
@@ -2508,6 +2538,16 @@
         </w:rPr>
         <w:t xml:space="preserve"> Blockchain Technology? </w:t>
       </w:r>
+      <w:r>
+        <w:rPr>
+          <w:rFonts w:cstheme="minorBidi"/>
+          <w:b/>
+          <w:bCs/>
+          <w:color w:val="ED7D31" w:themeColor="accent2"/>
+          <w:lang w:val="en-US"/>
+        </w:rPr>
+        <w:t>Predictor</w:t>
+      </w:r>
     </w:p>
     <w:p>
       <w:pPr>
@@ -2838,6 +2878,7 @@
         <w:rPr>
           <w:lang w:val="en-US"/>
         </w:rPr>
+        <w:lastRenderedPageBreak/>
         <w:t>Neu</w:t>
       </w:r>
       <w:r>
@@ -2862,7 +2903,6 @@
         <w:rPr>
           <w:lang w:val="en-US"/>
         </w:rPr>
-        <w:lastRenderedPageBreak/>
         <w:t>Deepfake Technology</w:t>
       </w:r>
     </w:p>
@@ -3563,6 +3603,16 @@
       </w:r>
       <w:r>
         <w:rPr>
+          <w:rFonts w:cstheme="minorBidi"/>
+          <w:b/>
+          <w:bCs/>
+          <w:color w:val="ED7D31" w:themeColor="accent2"/>
+          <w:lang w:val="en-US"/>
+        </w:rPr>
+        <w:t>Predictor</w:t>
+      </w:r>
+      <w:r>
+        <w:rPr>
           <w:b/>
           <w:bCs/>
           <w:lang w:val="en-US"/>
@@ -4006,6 +4056,7 @@
           <w:color w:val="538135" w:themeColor="accent6" w:themeShade="BF"/>
           <w:lang w:val="en-US"/>
         </w:rPr>
+        <w:lastRenderedPageBreak/>
         <w:t>11. C</w:t>
       </w:r>
       <w:r>
@@ -4071,7 +4122,6 @@
           <w:color w:val="538135" w:themeColor="accent6" w:themeShade="BF"/>
           <w:lang w:val="en-US"/>
         </w:rPr>
-        <w:lastRenderedPageBreak/>
         <w:t>[multiple answers possible</w:t>
       </w:r>
       <w:r>
@@ -5221,6 +5271,7 @@
           <w:rFonts w:asciiTheme="minorHAnsi" w:eastAsiaTheme="minorEastAsia" w:hAnsiTheme="minorHAnsi" w:cstheme="minorBidi"/>
           <w:lang w:val="en-US" w:eastAsia="en-US"/>
         </w:rPr>
+        <w:lastRenderedPageBreak/>
         <w:t>You cannot be careful enough</w:t>
       </w:r>
       <w:r>
@@ -5247,7 +5298,6 @@
           <w:color w:val="4472C4" w:themeColor="accent1"/>
           <w:lang w:val="en-US"/>
         </w:rPr>
-        <w:lastRenderedPageBreak/>
         <w:t xml:space="preserve">In the following, please indicate for each item the extent to which it applies to you. Some items might sound similar, but please answer all of them. </w:t>
       </w:r>
     </w:p>
@@ -5387,6 +5437,23 @@
         </w:rPr>
         <w:t>(3 is reverse-worded – relevant for analysis)</w:t>
       </w:r>
+      <w:r>
+        <w:rPr>
+          <w:color w:val="BF8F00" w:themeColor="accent4" w:themeShade="BF"/>
+          <w:lang w:val="en-US"/>
+        </w:rPr>
+        <w:t xml:space="preserve"> </w:t>
+      </w:r>
+      <w:r>
+        <w:rPr>
+          <w:rFonts w:cstheme="minorBidi"/>
+          <w:b/>
+          <w:bCs/>
+          <w:color w:val="ED7D31" w:themeColor="accent2"/>
+          <w:lang w:val="en-US"/>
+        </w:rPr>
+        <w:t>Predictor</w:t>
+      </w:r>
     </w:p>
     <w:p>
       <w:pPr>
@@ -5620,6 +5687,16 @@
           <w:lang w:val="en-US"/>
         </w:rPr>
         <w:t xml:space="preserve"> </w:t>
+      </w:r>
+      <w:r>
+        <w:rPr>
+          <w:rFonts w:cstheme="minorBidi"/>
+          <w:b/>
+          <w:bCs/>
+          <w:color w:val="ED7D31" w:themeColor="accent2"/>
+          <w:lang w:val="en-US"/>
+        </w:rPr>
+        <w:t>Predictor</w:t>
       </w:r>
     </w:p>
     <w:p>
@@ -6135,6 +6212,25 @@
         </w:rPr>
         <w:t>)</w:t>
       </w:r>
+      <w:r>
+        <w:rPr>
+          <w:i/>
+          <w:iCs/>
+          <w:color w:val="FF0000"/>
+          <w:lang w:val="en-US"/>
+        </w:rPr>
+        <w:t xml:space="preserve"> </w:t>
+      </w:r>
+      <w:r>
+        <w:rPr>
+          <w:rFonts w:cstheme="minorBidi"/>
+          <w:b/>
+          <w:bCs/>
+          <w:color w:val="ED7D31" w:themeColor="accent2"/>
+          <w:lang w:val="en-US"/>
+        </w:rPr>
+        <w:t>Predictor</w:t>
+      </w:r>
     </w:p>
     <w:p>
       <w:pPr>
@@ -6179,6 +6275,7 @@
           <w:color w:val="4472C4" w:themeColor="accent1"/>
           <w:lang w:val="en-GB" w:eastAsia="en-US"/>
         </w:rPr>
+        <w:lastRenderedPageBreak/>
         <w:t>In general, I am among the first in my circle of friends to acquire new technology when it appears.</w:t>
       </w:r>
     </w:p>
@@ -6224,7 +6321,6 @@
           <w:color w:val="4472C4" w:themeColor="accent1"/>
           <w:lang w:val="en-US"/>
         </w:rPr>
-        <w:lastRenderedPageBreak/>
         <w:t xml:space="preserve">Please select </w:t>
       </w:r>
       <w:r>
@@ -6410,6 +6506,25 @@
           <w:lang w:val="en-US"/>
         </w:rPr>
         <w:t>)</w:t>
+      </w:r>
+      <w:r>
+        <w:rPr>
+          <w:i/>
+          <w:iCs/>
+          <w:color w:val="FF0000"/>
+          <w:lang w:val="en-US"/>
+        </w:rPr>
+        <w:t xml:space="preserve"> </w:t>
+      </w:r>
+      <w:r>
+        <w:rPr>
+          <w:rFonts w:cstheme="minorBidi"/>
+          <w:b/>
+          <w:bCs/>
+          <w:color w:val="ED7D31" w:themeColor="accent2"/>
+          <w:lang w:val="en-US"/>
+        </w:rPr>
+        <w:t>Predictor</w:t>
       </w:r>
     </w:p>
     <w:p>
@@ -6505,6 +6620,25 @@
           <w:lang w:val="en-US"/>
         </w:rPr>
         <w:t>)</w:t>
+      </w:r>
+      <w:r>
+        <w:rPr>
+          <w:i/>
+          <w:iCs/>
+          <w:color w:val="FF0000"/>
+          <w:lang w:val="en-US"/>
+        </w:rPr>
+        <w:t xml:space="preserve"> </w:t>
+      </w:r>
+      <w:r>
+        <w:rPr>
+          <w:rFonts w:cstheme="minorBidi"/>
+          <w:b/>
+          <w:bCs/>
+          <w:color w:val="ED7D31" w:themeColor="accent2"/>
+          <w:lang w:val="en-US"/>
+        </w:rPr>
+        <w:t>Predictor</w:t>
       </w:r>
     </w:p>
     <w:p>
@@ -10179,6 +10313,24 @@
         </w:rPr>
         <w:t>)</w:t>
       </w:r>
+      <w:r>
+        <w:rPr>
+          <w:i/>
+          <w:iCs/>
+          <w:lang w:val="en-US"/>
+        </w:rPr>
+        <w:t xml:space="preserve"> </w:t>
+      </w:r>
+      <w:r>
+        <w:rPr>
+          <w:rFonts w:cstheme="minorBidi"/>
+          <w:b/>
+          <w:bCs/>
+          <w:color w:val="ED7D31" w:themeColor="accent2"/>
+          <w:lang w:val="en-US"/>
+        </w:rPr>
+        <w:t>Predictor</w:t>
+      </w:r>
     </w:p>
     <w:p>
       <w:pPr>
@@ -10616,6 +10768,24 @@
         </w:rPr>
         <w:t>)</w:t>
       </w:r>
+      <w:r>
+        <w:rPr>
+          <w:i/>
+          <w:iCs/>
+          <w:lang w:val="en-US"/>
+        </w:rPr>
+        <w:t xml:space="preserve"> </w:t>
+      </w:r>
+      <w:r>
+        <w:rPr>
+          <w:rFonts w:cstheme="minorBidi"/>
+          <w:b/>
+          <w:bCs/>
+          <w:color w:val="ED7D31" w:themeColor="accent2"/>
+          <w:lang w:val="en-US"/>
+        </w:rPr>
+        <w:t>Predictor</w:t>
+      </w:r>
     </w:p>
     <w:p>
       <w:pPr>
@@ -10774,6 +10944,26 @@
         </w:rPr>
         <w:t>)</w:t>
       </w:r>
+      <w:r>
+        <w:rPr>
+          <w:rFonts w:cstheme="minorBidi"/>
+          <w:b/>
+          <w:bCs/>
+          <w:color w:val="ED7D31" w:themeColor="accent2"/>
+          <w:lang w:val="en-US"/>
+        </w:rPr>
+        <w:t xml:space="preserve"> </w:t>
+      </w:r>
+      <w:r>
+        <w:rPr>
+          <w:rFonts w:cstheme="minorBidi"/>
+          <w:b/>
+          <w:bCs/>
+          <w:color w:val="ED7D31" w:themeColor="accent2"/>
+          <w:lang w:val="en-US"/>
+        </w:rPr>
+        <w:t>Predictor</w:t>
+      </w:r>
     </w:p>
     <w:p>
       <w:pPr>
@@ -10947,6 +11137,26 @@
         </w:rPr>
         <w:t>)</w:t>
       </w:r>
+      <w:r>
+        <w:rPr>
+          <w:rFonts w:cstheme="minorBidi"/>
+          <w:b/>
+          <w:bCs/>
+          <w:color w:val="ED7D31" w:themeColor="accent2"/>
+          <w:lang w:val="en-US"/>
+        </w:rPr>
+        <w:t xml:space="preserve"> </w:t>
+      </w:r>
+      <w:r>
+        <w:rPr>
+          <w:rFonts w:cstheme="minorBidi"/>
+          <w:b/>
+          <w:bCs/>
+          <w:color w:val="ED7D31" w:themeColor="accent2"/>
+          <w:lang w:val="en-US"/>
+        </w:rPr>
+        <w:t>Predictor</w:t>
+      </w:r>
     </w:p>
     <w:p>
       <w:pPr>
@@ -11094,6 +11304,26 @@
         </w:rPr>
         <w:t>(perceived benefit for society)</w:t>
       </w:r>
+      <w:r>
+        <w:rPr>
+          <w:rFonts w:cstheme="minorBidi"/>
+          <w:b/>
+          <w:bCs/>
+          <w:color w:val="ED7D31" w:themeColor="accent2"/>
+          <w:lang w:val="en-US"/>
+        </w:rPr>
+        <w:t xml:space="preserve"> </w:t>
+      </w:r>
+      <w:r>
+        <w:rPr>
+          <w:rFonts w:cstheme="minorBidi"/>
+          <w:b/>
+          <w:bCs/>
+          <w:color w:val="ED7D31" w:themeColor="accent2"/>
+          <w:lang w:val="en-US"/>
+        </w:rPr>
+        <w:t>Predictor</w:t>
+      </w:r>
     </w:p>
     <w:p>
       <w:pPr>
@@ -11205,6 +11435,26 @@
         </w:rPr>
         <w:t>)</w:t>
       </w:r>
+      <w:r>
+        <w:rPr>
+          <w:rFonts w:cstheme="minorBidi"/>
+          <w:b/>
+          <w:bCs/>
+          <w:color w:val="ED7D31" w:themeColor="accent2"/>
+          <w:lang w:val="en-US"/>
+        </w:rPr>
+        <w:t xml:space="preserve"> </w:t>
+      </w:r>
+      <w:r>
+        <w:rPr>
+          <w:rFonts w:cstheme="minorBidi"/>
+          <w:b/>
+          <w:bCs/>
+          <w:color w:val="ED7D31" w:themeColor="accent2"/>
+          <w:lang w:val="en-US"/>
+        </w:rPr>
+        <w:t>Predictor</w:t>
+      </w:r>
     </w:p>
     <w:p>
       <w:pPr>
@@ -11222,6 +11472,7 @@
         <w:rPr>
           <w:lang w:val="en-US"/>
         </w:rPr>
+        <w:lastRenderedPageBreak/>
         <w:t>In general, it seems risky to use Blockchain Technology.</w:t>
       </w:r>
     </w:p>
@@ -11240,7 +11491,6 @@
         <w:rPr>
           <w:lang w:val="en-US"/>
         </w:rPr>
-        <w:lastRenderedPageBreak/>
         <w:t xml:space="preserve">I would feel unsafe using Blockchain Technology. </w:t>
       </w:r>
     </w:p>
@@ -11361,6 +11611,26 @@
           <w:lang w:val="en-US"/>
         </w:rPr>
         <w:t>Blockchain Technology has great potential …</w:t>
+      </w:r>
+      <w:r>
+        <w:rPr>
+          <w:rFonts w:cstheme="minorBidi"/>
+          <w:b/>
+          <w:bCs/>
+          <w:color w:val="ED7D31" w:themeColor="accent2"/>
+          <w:lang w:val="en-US"/>
+        </w:rPr>
+        <w:t xml:space="preserve"> </w:t>
+      </w:r>
+      <w:r>
+        <w:rPr>
+          <w:rFonts w:cstheme="minorBidi"/>
+          <w:b/>
+          <w:bCs/>
+          <w:color w:val="ED7D31" w:themeColor="accent2"/>
+          <w:lang w:val="en-US"/>
+        </w:rPr>
+        <w:t>Predictor</w:t>
       </w:r>
     </w:p>
     <w:p>

</xml_diff>

<commit_message>
finished Initial Search / Full Text Analysis
</commit_message>
<xml_diff>
--- a/01_Input/quest_ENG_Blockchain_Survey_v27_unipark_final.docx
+++ b/01_Input/quest_ENG_Blockchain_Survey_v27_unipark_final.docx
@@ -2253,27 +2253,7 @@
           <w:iCs/>
           <w:lang w:val="en-US"/>
         </w:rPr>
-        <w:t>[</w:t>
-      </w:r>
-      <w:proofErr w:type="gramStart"/>
-      <w:r>
-        <w:rPr>
-          <w:rFonts w:cstheme="minorHAnsi"/>
-          <w:i/>
-          <w:iCs/>
-          <w:lang w:val="en-US"/>
-        </w:rPr>
-        <w:t>7 point</w:t>
-      </w:r>
-      <w:proofErr w:type="gramEnd"/>
-      <w:r>
-        <w:rPr>
-          <w:rFonts w:cstheme="minorHAnsi"/>
-          <w:i/>
-          <w:iCs/>
-          <w:lang w:val="en-US"/>
-        </w:rPr>
-        <w:t xml:space="preserve"> </w:t>
+        <w:t xml:space="preserve">[7 point </w:t>
       </w:r>
       <w:proofErr w:type="spellStart"/>
       <w:r>
@@ -3435,25 +3415,7 @@
           <w:iCs/>
           <w:lang w:val="en-US"/>
         </w:rPr>
-        <w:t xml:space="preserve"> “I can fully explain how it works” [</w:t>
-      </w:r>
-      <w:proofErr w:type="gramStart"/>
-      <w:r>
-        <w:rPr>
-          <w:i/>
-          <w:iCs/>
-          <w:lang w:val="en-US"/>
-        </w:rPr>
-        <w:t>7 point</w:t>
-      </w:r>
-      <w:proofErr w:type="gramEnd"/>
-      <w:r>
-        <w:rPr>
-          <w:i/>
-          <w:iCs/>
-          <w:lang w:val="en-US"/>
-        </w:rPr>
-        <w:t xml:space="preserve"> </w:t>
+        <w:t xml:space="preserve"> “I can fully explain how it works” [7 point </w:t>
       </w:r>
       <w:proofErr w:type="spellStart"/>
       <w:r>
@@ -12187,27 +12149,7 @@
           <w:color w:val="70AD47" w:themeColor="accent6"/>
           <w:lang w:val="en-US"/>
         </w:rPr>
-        <w:t>1 = not useful at all; 7 = very useful [</w:t>
-      </w:r>
-      <w:proofErr w:type="gramStart"/>
-      <w:r>
-        <w:rPr>
-          <w:i/>
-          <w:iCs/>
-          <w:color w:val="70AD47" w:themeColor="accent6"/>
-          <w:lang w:val="en-US"/>
-        </w:rPr>
-        <w:t>7 point</w:t>
-      </w:r>
-      <w:proofErr w:type="gramEnd"/>
-      <w:r>
-        <w:rPr>
-          <w:i/>
-          <w:iCs/>
-          <w:color w:val="70AD47" w:themeColor="accent6"/>
-          <w:lang w:val="en-US"/>
-        </w:rPr>
-        <w:t xml:space="preserve"> </w:t>
+        <w:t xml:space="preserve">1 = not useful at all; 7 = very useful [7 point </w:t>
       </w:r>
       <w:proofErr w:type="spellStart"/>
       <w:r>
@@ -12487,27 +12429,7 @@
           <w:color w:val="70AD47" w:themeColor="accent6"/>
           <w:lang w:val="en-US"/>
         </w:rPr>
-        <w:t>1 = not useful at all; 7 = very useful [</w:t>
-      </w:r>
-      <w:proofErr w:type="gramStart"/>
-      <w:r>
-        <w:rPr>
-          <w:i/>
-          <w:iCs/>
-          <w:color w:val="70AD47" w:themeColor="accent6"/>
-          <w:lang w:val="en-US"/>
-        </w:rPr>
-        <w:t>7 point</w:t>
-      </w:r>
-      <w:proofErr w:type="gramEnd"/>
-      <w:r>
-        <w:rPr>
-          <w:i/>
-          <w:iCs/>
-          <w:color w:val="70AD47" w:themeColor="accent6"/>
-          <w:lang w:val="en-US"/>
-        </w:rPr>
-        <w:t xml:space="preserve"> </w:t>
+        <w:t xml:space="preserve">1 = not useful at all; 7 = very useful [7 point </w:t>
       </w:r>
       <w:proofErr w:type="spellStart"/>
       <w:r>
@@ -12788,27 +12710,7 @@
           <w:color w:val="70AD47" w:themeColor="accent6"/>
           <w:lang w:val="en-US"/>
         </w:rPr>
-        <w:t>1 = not useful at all; 7 = very useful [</w:t>
-      </w:r>
-      <w:proofErr w:type="gramStart"/>
-      <w:r>
-        <w:rPr>
-          <w:i/>
-          <w:iCs/>
-          <w:color w:val="70AD47" w:themeColor="accent6"/>
-          <w:lang w:val="en-US"/>
-        </w:rPr>
-        <w:t>7 point</w:t>
-      </w:r>
-      <w:proofErr w:type="gramEnd"/>
-      <w:r>
-        <w:rPr>
-          <w:i/>
-          <w:iCs/>
-          <w:color w:val="70AD47" w:themeColor="accent6"/>
-          <w:lang w:val="en-US"/>
-        </w:rPr>
-        <w:t xml:space="preserve"> </w:t>
+        <w:t xml:space="preserve">1 = not useful at all; 7 = very useful [7 point </w:t>
       </w:r>
       <w:proofErr w:type="spellStart"/>
       <w:r>
@@ -13021,27 +12923,7 @@
           <w:color w:val="70AD47" w:themeColor="accent6"/>
           <w:lang w:val="en-US"/>
         </w:rPr>
-        <w:t>1 = not useful at all; 7 = very useful [</w:t>
-      </w:r>
-      <w:proofErr w:type="gramStart"/>
-      <w:r>
-        <w:rPr>
-          <w:i/>
-          <w:iCs/>
-          <w:color w:val="70AD47" w:themeColor="accent6"/>
-          <w:lang w:val="en-US"/>
-        </w:rPr>
-        <w:t>7 point</w:t>
-      </w:r>
-      <w:proofErr w:type="gramEnd"/>
-      <w:r>
-        <w:rPr>
-          <w:i/>
-          <w:iCs/>
-          <w:color w:val="70AD47" w:themeColor="accent6"/>
-          <w:lang w:val="en-US"/>
-        </w:rPr>
-        <w:t xml:space="preserve"> </w:t>
+        <w:t xml:space="preserve">1 = not useful at all; 7 = very useful [7 point </w:t>
       </w:r>
       <w:proofErr w:type="spellStart"/>
       <w:r>
@@ -13241,27 +13123,7 @@
           <w:color w:val="70AD47" w:themeColor="accent6"/>
           <w:lang w:val="en-US"/>
         </w:rPr>
-        <w:t>1 = not useful at all; 7 = very useful [</w:t>
-      </w:r>
-      <w:proofErr w:type="gramStart"/>
-      <w:r>
-        <w:rPr>
-          <w:i/>
-          <w:iCs/>
-          <w:color w:val="70AD47" w:themeColor="accent6"/>
-          <w:lang w:val="en-US"/>
-        </w:rPr>
-        <w:t>7 point</w:t>
-      </w:r>
-      <w:proofErr w:type="gramEnd"/>
-      <w:r>
-        <w:rPr>
-          <w:i/>
-          <w:iCs/>
-          <w:color w:val="70AD47" w:themeColor="accent6"/>
-          <w:lang w:val="en-US"/>
-        </w:rPr>
-        <w:t xml:space="preserve"> </w:t>
+        <w:t xml:space="preserve">1 = not useful at all; 7 = very useful [7 point </w:t>
       </w:r>
       <w:proofErr w:type="spellStart"/>
       <w:r>
@@ -13466,27 +13328,7 @@
           <w:color w:val="70AD47" w:themeColor="accent6"/>
           <w:lang w:val="en-US"/>
         </w:rPr>
-        <w:t>1 = not useful at all; 7 = very useful [</w:t>
-      </w:r>
-      <w:proofErr w:type="gramStart"/>
-      <w:r>
-        <w:rPr>
-          <w:i/>
-          <w:iCs/>
-          <w:color w:val="70AD47" w:themeColor="accent6"/>
-          <w:lang w:val="en-US"/>
-        </w:rPr>
-        <w:t>7 point</w:t>
-      </w:r>
-      <w:proofErr w:type="gramEnd"/>
-      <w:r>
-        <w:rPr>
-          <w:i/>
-          <w:iCs/>
-          <w:color w:val="70AD47" w:themeColor="accent6"/>
-          <w:lang w:val="en-US"/>
-        </w:rPr>
-        <w:t xml:space="preserve"> </w:t>
+        <w:t xml:space="preserve">1 = not useful at all; 7 = very useful [7 point </w:t>
       </w:r>
       <w:proofErr w:type="spellStart"/>
       <w:r>

</xml_diff>

<commit_message>
working on methodology 18.04.
</commit_message>
<xml_diff>
--- a/01_Input/quest_ENG_Blockchain_Survey_v27_unipark_final.docx
+++ b/01_Input/quest_ENG_Blockchain_Survey_v27_unipark_final.docx
@@ -1,6 +1,6 @@
 
 <file path=word/document.xml><?xml version="1.0" encoding="utf-8"?>
-<w:document xmlns:wpc="http://schemas.microsoft.com/office/word/2010/wordprocessingCanvas" xmlns:cx="http://schemas.microsoft.com/office/drawing/2014/chartex" xmlns:cx1="http://schemas.microsoft.com/office/drawing/2015/9/8/chartex" xmlns:cx2="http://schemas.microsoft.com/office/drawing/2015/10/21/chartex" xmlns:cx3="http://schemas.microsoft.com/office/drawing/2016/5/9/chartex" xmlns:cx4="http://schemas.microsoft.com/office/drawing/2016/5/10/chartex" xmlns:cx5="http://schemas.microsoft.com/office/drawing/2016/5/11/chartex" xmlns:cx6="http://schemas.microsoft.com/office/drawing/2016/5/12/chartex" xmlns:cx7="http://schemas.microsoft.com/office/drawing/2016/5/13/chartex" xmlns:cx8="http://schemas.microsoft.com/office/drawing/2016/5/14/chartex" xmlns:mc="http://schemas.openxmlformats.org/markup-compatibility/2006" xmlns:aink="http://schemas.microsoft.com/office/drawing/2016/ink" xmlns:am3d="http://schemas.microsoft.com/office/drawing/2017/model3d" xmlns:o="urn:schemas-microsoft-com:office:office" xmlns:r="http://schemas.openxmlformats.org/officeDocument/2006/relationships" xmlns:m="http://schemas.openxmlformats.org/officeDocument/2006/math" xmlns:v="urn:schemas-microsoft-com:vml" xmlns:wp14="http://schemas.microsoft.com/office/word/2010/wordprocessingDrawing" xmlns:wp="http://schemas.openxmlformats.org/drawingml/2006/wordprocessingDrawing" xmlns:w10="urn:schemas-microsoft-com:office:word" xmlns:w="http://schemas.openxmlformats.org/wordprocessingml/2006/main" xmlns:w14="http://schemas.microsoft.com/office/word/2010/wordml" xmlns:w15="http://schemas.microsoft.com/office/word/2012/wordml" xmlns:w16cex="http://schemas.microsoft.com/office/word/2018/wordml/cex" xmlns:w16cid="http://schemas.microsoft.com/office/word/2016/wordml/cid" xmlns:w16="http://schemas.microsoft.com/office/word/2018/wordml" xmlns:w16sdtdh="http://schemas.microsoft.com/office/word/2020/wordml/sdtdatahash" xmlns:w16se="http://schemas.microsoft.com/office/word/2015/wordml/symex" xmlns:wpg="http://schemas.microsoft.com/office/word/2010/wordprocessingGroup" xmlns:wpi="http://schemas.microsoft.com/office/word/2010/wordprocessingInk" xmlns:wne="http://schemas.microsoft.com/office/word/2006/wordml" xmlns:wps="http://schemas.microsoft.com/office/word/2010/wordprocessingShape" mc:Ignorable="w14 w15 w16se w16cid w16 w16cex w16sdtdh wp14">
+<w:document xmlns:wpc="http://schemas.microsoft.com/office/word/2010/wordprocessingCanvas" xmlns:cx="http://schemas.microsoft.com/office/drawing/2014/chartex" xmlns:cx1="http://schemas.microsoft.com/office/drawing/2015/9/8/chartex" xmlns:cx2="http://schemas.microsoft.com/office/drawing/2015/10/21/chartex" xmlns:cx3="http://schemas.microsoft.com/office/drawing/2016/5/9/chartex" xmlns:cx4="http://schemas.microsoft.com/office/drawing/2016/5/10/chartex" xmlns:cx5="http://schemas.microsoft.com/office/drawing/2016/5/11/chartex" xmlns:cx6="http://schemas.microsoft.com/office/drawing/2016/5/12/chartex" xmlns:cx7="http://schemas.microsoft.com/office/drawing/2016/5/13/chartex" xmlns:cx8="http://schemas.microsoft.com/office/drawing/2016/5/14/chartex" xmlns:mc="http://schemas.openxmlformats.org/markup-compatibility/2006" xmlns:aink="http://schemas.microsoft.com/office/drawing/2016/ink" xmlns:am3d="http://schemas.microsoft.com/office/drawing/2017/model3d" xmlns:o="urn:schemas-microsoft-com:office:office" xmlns:oel="http://schemas.microsoft.com/office/2019/extlst" xmlns:r="http://schemas.openxmlformats.org/officeDocument/2006/relationships" xmlns:m="http://schemas.openxmlformats.org/officeDocument/2006/math" xmlns:v="urn:schemas-microsoft-com:vml" xmlns:wp14="http://schemas.microsoft.com/office/word/2010/wordprocessingDrawing" xmlns:wp="http://schemas.openxmlformats.org/drawingml/2006/wordprocessingDrawing" xmlns:w10="urn:schemas-microsoft-com:office:word" xmlns:w="http://schemas.openxmlformats.org/wordprocessingml/2006/main" xmlns:w14="http://schemas.microsoft.com/office/word/2010/wordml" xmlns:w15="http://schemas.microsoft.com/office/word/2012/wordml" xmlns:w16cex="http://schemas.microsoft.com/office/word/2018/wordml/cex" xmlns:w16cid="http://schemas.microsoft.com/office/word/2016/wordml/cid" xmlns:w16="http://schemas.microsoft.com/office/word/2018/wordml" xmlns:w16sdtdh="http://schemas.microsoft.com/office/word/2020/wordml/sdtdatahash" xmlns:w16se="http://schemas.microsoft.com/office/word/2015/wordml/symex" xmlns:wpg="http://schemas.microsoft.com/office/word/2010/wordprocessingGroup" xmlns:wpi="http://schemas.microsoft.com/office/word/2010/wordprocessingInk" xmlns:wne="http://schemas.microsoft.com/office/word/2006/wordml" xmlns:wps="http://schemas.microsoft.com/office/word/2010/wordprocessingShape" mc:Ignorable="w14 w15 w16se w16cid w16 w16cex w16sdtdh wp14">
   <w:body>
     <w:p>
       <w:pPr>
@@ -11218,6 +11218,12 @@
           <w:lang w:val="en-US"/>
         </w:rPr>
       </w:pPr>
+      <w:r>
+        <w:rPr>
+          <w:lang w:val="en-US"/>
+        </w:rPr>
+        <w:t xml:space="preserve"> </w:t>
+      </w:r>
     </w:p>
     <w:p>
       <w:pPr>
@@ -16127,7 +16133,7 @@
 </file>
 
 <file path=word/endnotes.xml><?xml version="1.0" encoding="utf-8"?>
-<w:endnotes xmlns:wpc="http://schemas.microsoft.com/office/word/2010/wordprocessingCanvas" xmlns:cx="http://schemas.microsoft.com/office/drawing/2014/chartex" xmlns:cx1="http://schemas.microsoft.com/office/drawing/2015/9/8/chartex" xmlns:cx2="http://schemas.microsoft.com/office/drawing/2015/10/21/chartex" xmlns:cx3="http://schemas.microsoft.com/office/drawing/2016/5/9/chartex" xmlns:cx4="http://schemas.microsoft.com/office/drawing/2016/5/10/chartex" xmlns:cx5="http://schemas.microsoft.com/office/drawing/2016/5/11/chartex" xmlns:cx6="http://schemas.microsoft.com/office/drawing/2016/5/12/chartex" xmlns:cx7="http://schemas.microsoft.com/office/drawing/2016/5/13/chartex" xmlns:cx8="http://schemas.microsoft.com/office/drawing/2016/5/14/chartex" xmlns:mc="http://schemas.openxmlformats.org/markup-compatibility/2006" xmlns:aink="http://schemas.microsoft.com/office/drawing/2016/ink" xmlns:am3d="http://schemas.microsoft.com/office/drawing/2017/model3d" xmlns:o="urn:schemas-microsoft-com:office:office" xmlns:r="http://schemas.openxmlformats.org/officeDocument/2006/relationships" xmlns:m="http://schemas.openxmlformats.org/officeDocument/2006/math" xmlns:v="urn:schemas-microsoft-com:vml" xmlns:wp14="http://schemas.microsoft.com/office/word/2010/wordprocessingDrawing" xmlns:wp="http://schemas.openxmlformats.org/drawingml/2006/wordprocessingDrawing" xmlns:w10="urn:schemas-microsoft-com:office:word" xmlns:w="http://schemas.openxmlformats.org/wordprocessingml/2006/main" xmlns:w14="http://schemas.microsoft.com/office/word/2010/wordml" xmlns:w15="http://schemas.microsoft.com/office/word/2012/wordml" xmlns:w16cex="http://schemas.microsoft.com/office/word/2018/wordml/cex" xmlns:w16cid="http://schemas.microsoft.com/office/word/2016/wordml/cid" xmlns:w16="http://schemas.microsoft.com/office/word/2018/wordml" xmlns:w16sdtdh="http://schemas.microsoft.com/office/word/2020/wordml/sdtdatahash" xmlns:w16se="http://schemas.microsoft.com/office/word/2015/wordml/symex" xmlns:wpg="http://schemas.microsoft.com/office/word/2010/wordprocessingGroup" xmlns:wpi="http://schemas.microsoft.com/office/word/2010/wordprocessingInk" xmlns:wne="http://schemas.microsoft.com/office/word/2006/wordml" xmlns:wps="http://schemas.microsoft.com/office/word/2010/wordprocessingShape" mc:Ignorable="w14 w15 w16se w16cid w16 w16cex w16sdtdh wp14">
+<w:endnotes xmlns:wpc="http://schemas.microsoft.com/office/word/2010/wordprocessingCanvas" xmlns:cx="http://schemas.microsoft.com/office/drawing/2014/chartex" xmlns:cx1="http://schemas.microsoft.com/office/drawing/2015/9/8/chartex" xmlns:cx2="http://schemas.microsoft.com/office/drawing/2015/10/21/chartex" xmlns:cx3="http://schemas.microsoft.com/office/drawing/2016/5/9/chartex" xmlns:cx4="http://schemas.microsoft.com/office/drawing/2016/5/10/chartex" xmlns:cx5="http://schemas.microsoft.com/office/drawing/2016/5/11/chartex" xmlns:cx6="http://schemas.microsoft.com/office/drawing/2016/5/12/chartex" xmlns:cx7="http://schemas.microsoft.com/office/drawing/2016/5/13/chartex" xmlns:cx8="http://schemas.microsoft.com/office/drawing/2016/5/14/chartex" xmlns:mc="http://schemas.openxmlformats.org/markup-compatibility/2006" xmlns:aink="http://schemas.microsoft.com/office/drawing/2016/ink" xmlns:am3d="http://schemas.microsoft.com/office/drawing/2017/model3d" xmlns:o="urn:schemas-microsoft-com:office:office" xmlns:oel="http://schemas.microsoft.com/office/2019/extlst" xmlns:r="http://schemas.openxmlformats.org/officeDocument/2006/relationships" xmlns:m="http://schemas.openxmlformats.org/officeDocument/2006/math" xmlns:v="urn:schemas-microsoft-com:vml" xmlns:wp14="http://schemas.microsoft.com/office/word/2010/wordprocessingDrawing" xmlns:wp="http://schemas.openxmlformats.org/drawingml/2006/wordprocessingDrawing" xmlns:w10="urn:schemas-microsoft-com:office:word" xmlns:w="http://schemas.openxmlformats.org/wordprocessingml/2006/main" xmlns:w14="http://schemas.microsoft.com/office/word/2010/wordml" xmlns:w15="http://schemas.microsoft.com/office/word/2012/wordml" xmlns:w16cex="http://schemas.microsoft.com/office/word/2018/wordml/cex" xmlns:w16cid="http://schemas.microsoft.com/office/word/2016/wordml/cid" xmlns:w16="http://schemas.microsoft.com/office/word/2018/wordml" xmlns:w16sdtdh="http://schemas.microsoft.com/office/word/2020/wordml/sdtdatahash" xmlns:w16se="http://schemas.microsoft.com/office/word/2015/wordml/symex" xmlns:wpg="http://schemas.microsoft.com/office/word/2010/wordprocessingGroup" xmlns:wpi="http://schemas.microsoft.com/office/word/2010/wordprocessingInk" xmlns:wne="http://schemas.microsoft.com/office/word/2006/wordml" xmlns:wps="http://schemas.microsoft.com/office/word/2010/wordprocessingShape" mc:Ignorable="w14 w15 w16se w16cid w16 w16cex w16sdtdh wp14">
   <w:endnote w:type="separator" w:id="-1">
     <w:p>
       <w:r>
@@ -16149,7 +16155,7 @@
 </file>
 
 <file path=word/footer1.xml><?xml version="1.0" encoding="utf-8"?>
-<w:ftr xmlns:wpc="http://schemas.microsoft.com/office/word/2010/wordprocessingCanvas" xmlns:cx="http://schemas.microsoft.com/office/drawing/2014/chartex" xmlns:cx1="http://schemas.microsoft.com/office/drawing/2015/9/8/chartex" xmlns:cx2="http://schemas.microsoft.com/office/drawing/2015/10/21/chartex" xmlns:cx3="http://schemas.microsoft.com/office/drawing/2016/5/9/chartex" xmlns:cx4="http://schemas.microsoft.com/office/drawing/2016/5/10/chartex" xmlns:cx5="http://schemas.microsoft.com/office/drawing/2016/5/11/chartex" xmlns:cx6="http://schemas.microsoft.com/office/drawing/2016/5/12/chartex" xmlns:cx7="http://schemas.microsoft.com/office/drawing/2016/5/13/chartex" xmlns:cx8="http://schemas.microsoft.com/office/drawing/2016/5/14/chartex" xmlns:mc="http://schemas.openxmlformats.org/markup-compatibility/2006" xmlns:aink="http://schemas.microsoft.com/office/drawing/2016/ink" xmlns:am3d="http://schemas.microsoft.com/office/drawing/2017/model3d" xmlns:o="urn:schemas-microsoft-com:office:office" xmlns:r="http://schemas.openxmlformats.org/officeDocument/2006/relationships" xmlns:m="http://schemas.openxmlformats.org/officeDocument/2006/math" xmlns:v="urn:schemas-microsoft-com:vml" xmlns:wp14="http://schemas.microsoft.com/office/word/2010/wordprocessingDrawing" xmlns:wp="http://schemas.openxmlformats.org/drawingml/2006/wordprocessingDrawing" xmlns:w10="urn:schemas-microsoft-com:office:word" xmlns:w="http://schemas.openxmlformats.org/wordprocessingml/2006/main" xmlns:w14="http://schemas.microsoft.com/office/word/2010/wordml" xmlns:w15="http://schemas.microsoft.com/office/word/2012/wordml" xmlns:w16cex="http://schemas.microsoft.com/office/word/2018/wordml/cex" xmlns:w16cid="http://schemas.microsoft.com/office/word/2016/wordml/cid" xmlns:w16="http://schemas.microsoft.com/office/word/2018/wordml" xmlns:w16sdtdh="http://schemas.microsoft.com/office/word/2020/wordml/sdtdatahash" xmlns:w16se="http://schemas.microsoft.com/office/word/2015/wordml/symex" xmlns:wpg="http://schemas.microsoft.com/office/word/2010/wordprocessingGroup" xmlns:wpi="http://schemas.microsoft.com/office/word/2010/wordprocessingInk" xmlns:wne="http://schemas.microsoft.com/office/word/2006/wordml" xmlns:wps="http://schemas.microsoft.com/office/word/2010/wordprocessingShape" mc:Ignorable="w14 w15 w16se w16cid w16 w16cex w16sdtdh wp14">
+<w:ftr xmlns:wpc="http://schemas.microsoft.com/office/word/2010/wordprocessingCanvas" xmlns:cx="http://schemas.microsoft.com/office/drawing/2014/chartex" xmlns:cx1="http://schemas.microsoft.com/office/drawing/2015/9/8/chartex" xmlns:cx2="http://schemas.microsoft.com/office/drawing/2015/10/21/chartex" xmlns:cx3="http://schemas.microsoft.com/office/drawing/2016/5/9/chartex" xmlns:cx4="http://schemas.microsoft.com/office/drawing/2016/5/10/chartex" xmlns:cx5="http://schemas.microsoft.com/office/drawing/2016/5/11/chartex" xmlns:cx6="http://schemas.microsoft.com/office/drawing/2016/5/12/chartex" xmlns:cx7="http://schemas.microsoft.com/office/drawing/2016/5/13/chartex" xmlns:cx8="http://schemas.microsoft.com/office/drawing/2016/5/14/chartex" xmlns:mc="http://schemas.openxmlformats.org/markup-compatibility/2006" xmlns:aink="http://schemas.microsoft.com/office/drawing/2016/ink" xmlns:am3d="http://schemas.microsoft.com/office/drawing/2017/model3d" xmlns:o="urn:schemas-microsoft-com:office:office" xmlns:oel="http://schemas.microsoft.com/office/2019/extlst" xmlns:r="http://schemas.openxmlformats.org/officeDocument/2006/relationships" xmlns:m="http://schemas.openxmlformats.org/officeDocument/2006/math" xmlns:v="urn:schemas-microsoft-com:vml" xmlns:wp14="http://schemas.microsoft.com/office/word/2010/wordprocessingDrawing" xmlns:wp="http://schemas.openxmlformats.org/drawingml/2006/wordprocessingDrawing" xmlns:w10="urn:schemas-microsoft-com:office:word" xmlns:w="http://schemas.openxmlformats.org/wordprocessingml/2006/main" xmlns:w14="http://schemas.microsoft.com/office/word/2010/wordml" xmlns:w15="http://schemas.microsoft.com/office/word/2012/wordml" xmlns:w16cex="http://schemas.microsoft.com/office/word/2018/wordml/cex" xmlns:w16cid="http://schemas.microsoft.com/office/word/2016/wordml/cid" xmlns:w16="http://schemas.microsoft.com/office/word/2018/wordml" xmlns:w16sdtdh="http://schemas.microsoft.com/office/word/2020/wordml/sdtdatahash" xmlns:w16se="http://schemas.microsoft.com/office/word/2015/wordml/symex" xmlns:wpg="http://schemas.microsoft.com/office/word/2010/wordprocessingGroup" xmlns:wpi="http://schemas.microsoft.com/office/word/2010/wordprocessingInk" xmlns:wne="http://schemas.microsoft.com/office/word/2006/wordml" xmlns:wps="http://schemas.microsoft.com/office/word/2010/wordprocessingShape" mc:Ignorable="w14 w15 w16se w16cid w16 w16cex w16sdtdh wp14">
   <w:p>
     <w:pPr>
       <w:pStyle w:val="Fuzeile"/>
@@ -16159,7 +16165,7 @@
 </file>
 
 <file path=word/footer2.xml><?xml version="1.0" encoding="utf-8"?>
-<w:ftr xmlns:wpc="http://schemas.microsoft.com/office/word/2010/wordprocessingCanvas" xmlns:cx="http://schemas.microsoft.com/office/drawing/2014/chartex" xmlns:cx1="http://schemas.microsoft.com/office/drawing/2015/9/8/chartex" xmlns:cx2="http://schemas.microsoft.com/office/drawing/2015/10/21/chartex" xmlns:cx3="http://schemas.microsoft.com/office/drawing/2016/5/9/chartex" xmlns:cx4="http://schemas.microsoft.com/office/drawing/2016/5/10/chartex" xmlns:cx5="http://schemas.microsoft.com/office/drawing/2016/5/11/chartex" xmlns:cx6="http://schemas.microsoft.com/office/drawing/2016/5/12/chartex" xmlns:cx7="http://schemas.microsoft.com/office/drawing/2016/5/13/chartex" xmlns:cx8="http://schemas.microsoft.com/office/drawing/2016/5/14/chartex" xmlns:mc="http://schemas.openxmlformats.org/markup-compatibility/2006" xmlns:aink="http://schemas.microsoft.com/office/drawing/2016/ink" xmlns:am3d="http://schemas.microsoft.com/office/drawing/2017/model3d" xmlns:o="urn:schemas-microsoft-com:office:office" xmlns:r="http://schemas.openxmlformats.org/officeDocument/2006/relationships" xmlns:m="http://schemas.openxmlformats.org/officeDocument/2006/math" xmlns:v="urn:schemas-microsoft-com:vml" xmlns:wp14="http://schemas.microsoft.com/office/word/2010/wordprocessingDrawing" xmlns:wp="http://schemas.openxmlformats.org/drawingml/2006/wordprocessingDrawing" xmlns:w10="urn:schemas-microsoft-com:office:word" xmlns:w="http://schemas.openxmlformats.org/wordprocessingml/2006/main" xmlns:w14="http://schemas.microsoft.com/office/word/2010/wordml" xmlns:w15="http://schemas.microsoft.com/office/word/2012/wordml" xmlns:w16cex="http://schemas.microsoft.com/office/word/2018/wordml/cex" xmlns:w16cid="http://schemas.microsoft.com/office/word/2016/wordml/cid" xmlns:w16="http://schemas.microsoft.com/office/word/2018/wordml" xmlns:w16sdtdh="http://schemas.microsoft.com/office/word/2020/wordml/sdtdatahash" xmlns:w16se="http://schemas.microsoft.com/office/word/2015/wordml/symex" xmlns:wpg="http://schemas.microsoft.com/office/word/2010/wordprocessingGroup" xmlns:wpi="http://schemas.microsoft.com/office/word/2010/wordprocessingInk" xmlns:wne="http://schemas.microsoft.com/office/word/2006/wordml" xmlns:wps="http://schemas.microsoft.com/office/word/2010/wordprocessingShape" mc:Ignorable="w14 w15 w16se w16cid w16 w16cex w16sdtdh wp14">
+<w:ftr xmlns:wpc="http://schemas.microsoft.com/office/word/2010/wordprocessingCanvas" xmlns:cx="http://schemas.microsoft.com/office/drawing/2014/chartex" xmlns:cx1="http://schemas.microsoft.com/office/drawing/2015/9/8/chartex" xmlns:cx2="http://schemas.microsoft.com/office/drawing/2015/10/21/chartex" xmlns:cx3="http://schemas.microsoft.com/office/drawing/2016/5/9/chartex" xmlns:cx4="http://schemas.microsoft.com/office/drawing/2016/5/10/chartex" xmlns:cx5="http://schemas.microsoft.com/office/drawing/2016/5/11/chartex" xmlns:cx6="http://schemas.microsoft.com/office/drawing/2016/5/12/chartex" xmlns:cx7="http://schemas.microsoft.com/office/drawing/2016/5/13/chartex" xmlns:cx8="http://schemas.microsoft.com/office/drawing/2016/5/14/chartex" xmlns:mc="http://schemas.openxmlformats.org/markup-compatibility/2006" xmlns:aink="http://schemas.microsoft.com/office/drawing/2016/ink" xmlns:am3d="http://schemas.microsoft.com/office/drawing/2017/model3d" xmlns:o="urn:schemas-microsoft-com:office:office" xmlns:oel="http://schemas.microsoft.com/office/2019/extlst" xmlns:r="http://schemas.openxmlformats.org/officeDocument/2006/relationships" xmlns:m="http://schemas.openxmlformats.org/officeDocument/2006/math" xmlns:v="urn:schemas-microsoft-com:vml" xmlns:wp14="http://schemas.microsoft.com/office/word/2010/wordprocessingDrawing" xmlns:wp="http://schemas.openxmlformats.org/drawingml/2006/wordprocessingDrawing" xmlns:w10="urn:schemas-microsoft-com:office:word" xmlns:w="http://schemas.openxmlformats.org/wordprocessingml/2006/main" xmlns:w14="http://schemas.microsoft.com/office/word/2010/wordml" xmlns:w15="http://schemas.microsoft.com/office/word/2012/wordml" xmlns:w16cex="http://schemas.microsoft.com/office/word/2018/wordml/cex" xmlns:w16cid="http://schemas.microsoft.com/office/word/2016/wordml/cid" xmlns:w16="http://schemas.microsoft.com/office/word/2018/wordml" xmlns:w16sdtdh="http://schemas.microsoft.com/office/word/2020/wordml/sdtdatahash" xmlns:w16se="http://schemas.microsoft.com/office/word/2015/wordml/symex" xmlns:wpg="http://schemas.microsoft.com/office/word/2010/wordprocessingGroup" xmlns:wpi="http://schemas.microsoft.com/office/word/2010/wordprocessingInk" xmlns:wne="http://schemas.microsoft.com/office/word/2006/wordml" xmlns:wps="http://schemas.microsoft.com/office/word/2010/wordprocessingShape" mc:Ignorable="w14 w15 w16se w16cid w16 w16cex w16sdtdh wp14">
   <w:p>
     <w:pPr>
       <w:pStyle w:val="Fuzeile"/>
@@ -16169,7 +16175,7 @@
 </file>
 
 <file path=word/footer3.xml><?xml version="1.0" encoding="utf-8"?>
-<w:ftr xmlns:wpc="http://schemas.microsoft.com/office/word/2010/wordprocessingCanvas" xmlns:cx="http://schemas.microsoft.com/office/drawing/2014/chartex" xmlns:cx1="http://schemas.microsoft.com/office/drawing/2015/9/8/chartex" xmlns:cx2="http://schemas.microsoft.com/office/drawing/2015/10/21/chartex" xmlns:cx3="http://schemas.microsoft.com/office/drawing/2016/5/9/chartex" xmlns:cx4="http://schemas.microsoft.com/office/drawing/2016/5/10/chartex" xmlns:cx5="http://schemas.microsoft.com/office/drawing/2016/5/11/chartex" xmlns:cx6="http://schemas.microsoft.com/office/drawing/2016/5/12/chartex" xmlns:cx7="http://schemas.microsoft.com/office/drawing/2016/5/13/chartex" xmlns:cx8="http://schemas.microsoft.com/office/drawing/2016/5/14/chartex" xmlns:mc="http://schemas.openxmlformats.org/markup-compatibility/2006" xmlns:aink="http://schemas.microsoft.com/office/drawing/2016/ink" xmlns:am3d="http://schemas.microsoft.com/office/drawing/2017/model3d" xmlns:o="urn:schemas-microsoft-com:office:office" xmlns:r="http://schemas.openxmlformats.org/officeDocument/2006/relationships" xmlns:m="http://schemas.openxmlformats.org/officeDocument/2006/math" xmlns:v="urn:schemas-microsoft-com:vml" xmlns:wp14="http://schemas.microsoft.com/office/word/2010/wordprocessingDrawing" xmlns:wp="http://schemas.openxmlformats.org/drawingml/2006/wordprocessingDrawing" xmlns:w10="urn:schemas-microsoft-com:office:word" xmlns:w="http://schemas.openxmlformats.org/wordprocessingml/2006/main" xmlns:w14="http://schemas.microsoft.com/office/word/2010/wordml" xmlns:w15="http://schemas.microsoft.com/office/word/2012/wordml" xmlns:w16cex="http://schemas.microsoft.com/office/word/2018/wordml/cex" xmlns:w16cid="http://schemas.microsoft.com/office/word/2016/wordml/cid" xmlns:w16="http://schemas.microsoft.com/office/word/2018/wordml" xmlns:w16sdtdh="http://schemas.microsoft.com/office/word/2020/wordml/sdtdatahash" xmlns:w16se="http://schemas.microsoft.com/office/word/2015/wordml/symex" xmlns:wpg="http://schemas.microsoft.com/office/word/2010/wordprocessingGroup" xmlns:wpi="http://schemas.microsoft.com/office/word/2010/wordprocessingInk" xmlns:wne="http://schemas.microsoft.com/office/word/2006/wordml" xmlns:wps="http://schemas.microsoft.com/office/word/2010/wordprocessingShape" mc:Ignorable="w14 w15 w16se w16cid w16 w16cex w16sdtdh wp14">
+<w:ftr xmlns:wpc="http://schemas.microsoft.com/office/word/2010/wordprocessingCanvas" xmlns:cx="http://schemas.microsoft.com/office/drawing/2014/chartex" xmlns:cx1="http://schemas.microsoft.com/office/drawing/2015/9/8/chartex" xmlns:cx2="http://schemas.microsoft.com/office/drawing/2015/10/21/chartex" xmlns:cx3="http://schemas.microsoft.com/office/drawing/2016/5/9/chartex" xmlns:cx4="http://schemas.microsoft.com/office/drawing/2016/5/10/chartex" xmlns:cx5="http://schemas.microsoft.com/office/drawing/2016/5/11/chartex" xmlns:cx6="http://schemas.microsoft.com/office/drawing/2016/5/12/chartex" xmlns:cx7="http://schemas.microsoft.com/office/drawing/2016/5/13/chartex" xmlns:cx8="http://schemas.microsoft.com/office/drawing/2016/5/14/chartex" xmlns:mc="http://schemas.openxmlformats.org/markup-compatibility/2006" xmlns:aink="http://schemas.microsoft.com/office/drawing/2016/ink" xmlns:am3d="http://schemas.microsoft.com/office/drawing/2017/model3d" xmlns:o="urn:schemas-microsoft-com:office:office" xmlns:oel="http://schemas.microsoft.com/office/2019/extlst" xmlns:r="http://schemas.openxmlformats.org/officeDocument/2006/relationships" xmlns:m="http://schemas.openxmlformats.org/officeDocument/2006/math" xmlns:v="urn:schemas-microsoft-com:vml" xmlns:wp14="http://schemas.microsoft.com/office/word/2010/wordprocessingDrawing" xmlns:wp="http://schemas.openxmlformats.org/drawingml/2006/wordprocessingDrawing" xmlns:w10="urn:schemas-microsoft-com:office:word" xmlns:w="http://schemas.openxmlformats.org/wordprocessingml/2006/main" xmlns:w14="http://schemas.microsoft.com/office/word/2010/wordml" xmlns:w15="http://schemas.microsoft.com/office/word/2012/wordml" xmlns:w16cex="http://schemas.microsoft.com/office/word/2018/wordml/cex" xmlns:w16cid="http://schemas.microsoft.com/office/word/2016/wordml/cid" xmlns:w16="http://schemas.microsoft.com/office/word/2018/wordml" xmlns:w16sdtdh="http://schemas.microsoft.com/office/word/2020/wordml/sdtdatahash" xmlns:w16se="http://schemas.microsoft.com/office/word/2015/wordml/symex" xmlns:wpg="http://schemas.microsoft.com/office/word/2010/wordprocessingGroup" xmlns:wpi="http://schemas.microsoft.com/office/word/2010/wordprocessingInk" xmlns:wne="http://schemas.microsoft.com/office/word/2006/wordml" xmlns:wps="http://schemas.microsoft.com/office/word/2010/wordprocessingShape" mc:Ignorable="w14 w15 w16se w16cid w16 w16cex w16sdtdh wp14">
   <w:p>
     <w:pPr>
       <w:pStyle w:val="Fuzeile"/>
@@ -16179,7 +16185,7 @@
 </file>
 
 <file path=word/footnotes.xml><?xml version="1.0" encoding="utf-8"?>
-<w:footnotes xmlns:wpc="http://schemas.microsoft.com/office/word/2010/wordprocessingCanvas" xmlns:cx="http://schemas.microsoft.com/office/drawing/2014/chartex" xmlns:cx1="http://schemas.microsoft.com/office/drawing/2015/9/8/chartex" xmlns:cx2="http://schemas.microsoft.com/office/drawing/2015/10/21/chartex" xmlns:cx3="http://schemas.microsoft.com/office/drawing/2016/5/9/chartex" xmlns:cx4="http://schemas.microsoft.com/office/drawing/2016/5/10/chartex" xmlns:cx5="http://schemas.microsoft.com/office/drawing/2016/5/11/chartex" xmlns:cx6="http://schemas.microsoft.com/office/drawing/2016/5/12/chartex" xmlns:cx7="http://schemas.microsoft.com/office/drawing/2016/5/13/chartex" xmlns:cx8="http://schemas.microsoft.com/office/drawing/2016/5/14/chartex" xmlns:mc="http://schemas.openxmlformats.org/markup-compatibility/2006" xmlns:aink="http://schemas.microsoft.com/office/drawing/2016/ink" xmlns:am3d="http://schemas.microsoft.com/office/drawing/2017/model3d" xmlns:o="urn:schemas-microsoft-com:office:office" xmlns:r="http://schemas.openxmlformats.org/officeDocument/2006/relationships" xmlns:m="http://schemas.openxmlformats.org/officeDocument/2006/math" xmlns:v="urn:schemas-microsoft-com:vml" xmlns:wp14="http://schemas.microsoft.com/office/word/2010/wordprocessingDrawing" xmlns:wp="http://schemas.openxmlformats.org/drawingml/2006/wordprocessingDrawing" xmlns:w10="urn:schemas-microsoft-com:office:word" xmlns:w="http://schemas.openxmlformats.org/wordprocessingml/2006/main" xmlns:w14="http://schemas.microsoft.com/office/word/2010/wordml" xmlns:w15="http://schemas.microsoft.com/office/word/2012/wordml" xmlns:w16cex="http://schemas.microsoft.com/office/word/2018/wordml/cex" xmlns:w16cid="http://schemas.microsoft.com/office/word/2016/wordml/cid" xmlns:w16="http://schemas.microsoft.com/office/word/2018/wordml" xmlns:w16sdtdh="http://schemas.microsoft.com/office/word/2020/wordml/sdtdatahash" xmlns:w16se="http://schemas.microsoft.com/office/word/2015/wordml/symex" xmlns:wpg="http://schemas.microsoft.com/office/word/2010/wordprocessingGroup" xmlns:wpi="http://schemas.microsoft.com/office/word/2010/wordprocessingInk" xmlns:wne="http://schemas.microsoft.com/office/word/2006/wordml" xmlns:wps="http://schemas.microsoft.com/office/word/2010/wordprocessingShape" mc:Ignorable="w14 w15 w16se w16cid w16 w16cex w16sdtdh wp14">
+<w:footnotes xmlns:wpc="http://schemas.microsoft.com/office/word/2010/wordprocessingCanvas" xmlns:cx="http://schemas.microsoft.com/office/drawing/2014/chartex" xmlns:cx1="http://schemas.microsoft.com/office/drawing/2015/9/8/chartex" xmlns:cx2="http://schemas.microsoft.com/office/drawing/2015/10/21/chartex" xmlns:cx3="http://schemas.microsoft.com/office/drawing/2016/5/9/chartex" xmlns:cx4="http://schemas.microsoft.com/office/drawing/2016/5/10/chartex" xmlns:cx5="http://schemas.microsoft.com/office/drawing/2016/5/11/chartex" xmlns:cx6="http://schemas.microsoft.com/office/drawing/2016/5/12/chartex" xmlns:cx7="http://schemas.microsoft.com/office/drawing/2016/5/13/chartex" xmlns:cx8="http://schemas.microsoft.com/office/drawing/2016/5/14/chartex" xmlns:mc="http://schemas.openxmlformats.org/markup-compatibility/2006" xmlns:aink="http://schemas.microsoft.com/office/drawing/2016/ink" xmlns:am3d="http://schemas.microsoft.com/office/drawing/2017/model3d" xmlns:o="urn:schemas-microsoft-com:office:office" xmlns:oel="http://schemas.microsoft.com/office/2019/extlst" xmlns:r="http://schemas.openxmlformats.org/officeDocument/2006/relationships" xmlns:m="http://schemas.openxmlformats.org/officeDocument/2006/math" xmlns:v="urn:schemas-microsoft-com:vml" xmlns:wp14="http://schemas.microsoft.com/office/word/2010/wordprocessingDrawing" xmlns:wp="http://schemas.openxmlformats.org/drawingml/2006/wordprocessingDrawing" xmlns:w10="urn:schemas-microsoft-com:office:word" xmlns:w="http://schemas.openxmlformats.org/wordprocessingml/2006/main" xmlns:w14="http://schemas.microsoft.com/office/word/2010/wordml" xmlns:w15="http://schemas.microsoft.com/office/word/2012/wordml" xmlns:w16cex="http://schemas.microsoft.com/office/word/2018/wordml/cex" xmlns:w16cid="http://schemas.microsoft.com/office/word/2016/wordml/cid" xmlns:w16="http://schemas.microsoft.com/office/word/2018/wordml" xmlns:w16sdtdh="http://schemas.microsoft.com/office/word/2020/wordml/sdtdatahash" xmlns:w16se="http://schemas.microsoft.com/office/word/2015/wordml/symex" xmlns:wpg="http://schemas.microsoft.com/office/word/2010/wordprocessingGroup" xmlns:wpi="http://schemas.microsoft.com/office/word/2010/wordprocessingInk" xmlns:wne="http://schemas.microsoft.com/office/word/2006/wordml" xmlns:wps="http://schemas.microsoft.com/office/word/2010/wordprocessingShape" mc:Ignorable="w14 w15 w16se w16cid w16 w16cex w16sdtdh wp14">
   <w:footnote w:type="separator" w:id="-1">
     <w:p>
       <w:r>
@@ -16345,21 +16351,7 @@
         <w:rPr>
           <w:lang w:val="de-DE"/>
         </w:rPr>
-        <w:t xml:space="preserve"> et al. 2019 </w:t>
-      </w:r>
-      <w:proofErr w:type="spellStart"/>
-      <w:r>
-        <w:rPr>
-          <w:lang w:val="de-DE"/>
-        </w:rPr>
-        <w:t>and</w:t>
-      </w:r>
-      <w:proofErr w:type="spellEnd"/>
-      <w:r>
-        <w:rPr>
-          <w:lang w:val="de-DE"/>
-        </w:rPr>
-        <w:t xml:space="preserve"> </w:t>
+        <w:t xml:space="preserve"> et al. 2019 and </w:t>
       </w:r>
       <w:proofErr w:type="spellStart"/>
       <w:r>
@@ -17217,7 +17209,7 @@
 </file>
 
 <file path=word/header1.xml><?xml version="1.0" encoding="utf-8"?>
-<w:hdr xmlns:wpc="http://schemas.microsoft.com/office/word/2010/wordprocessingCanvas" xmlns:cx="http://schemas.microsoft.com/office/drawing/2014/chartex" xmlns:cx1="http://schemas.microsoft.com/office/drawing/2015/9/8/chartex" xmlns:cx2="http://schemas.microsoft.com/office/drawing/2015/10/21/chartex" xmlns:cx3="http://schemas.microsoft.com/office/drawing/2016/5/9/chartex" xmlns:cx4="http://schemas.microsoft.com/office/drawing/2016/5/10/chartex" xmlns:cx5="http://schemas.microsoft.com/office/drawing/2016/5/11/chartex" xmlns:cx6="http://schemas.microsoft.com/office/drawing/2016/5/12/chartex" xmlns:cx7="http://schemas.microsoft.com/office/drawing/2016/5/13/chartex" xmlns:cx8="http://schemas.microsoft.com/office/drawing/2016/5/14/chartex" xmlns:mc="http://schemas.openxmlformats.org/markup-compatibility/2006" xmlns:aink="http://schemas.microsoft.com/office/drawing/2016/ink" xmlns:am3d="http://schemas.microsoft.com/office/drawing/2017/model3d" xmlns:o="urn:schemas-microsoft-com:office:office" xmlns:r="http://schemas.openxmlformats.org/officeDocument/2006/relationships" xmlns:m="http://schemas.openxmlformats.org/officeDocument/2006/math" xmlns:v="urn:schemas-microsoft-com:vml" xmlns:wp14="http://schemas.microsoft.com/office/word/2010/wordprocessingDrawing" xmlns:wp="http://schemas.openxmlformats.org/drawingml/2006/wordprocessingDrawing" xmlns:w10="urn:schemas-microsoft-com:office:word" xmlns:w="http://schemas.openxmlformats.org/wordprocessingml/2006/main" xmlns:w14="http://schemas.microsoft.com/office/word/2010/wordml" xmlns:w15="http://schemas.microsoft.com/office/word/2012/wordml" xmlns:w16cex="http://schemas.microsoft.com/office/word/2018/wordml/cex" xmlns:w16cid="http://schemas.microsoft.com/office/word/2016/wordml/cid" xmlns:w16="http://schemas.microsoft.com/office/word/2018/wordml" xmlns:w16sdtdh="http://schemas.microsoft.com/office/word/2020/wordml/sdtdatahash" xmlns:w16se="http://schemas.microsoft.com/office/word/2015/wordml/symex" xmlns:wpg="http://schemas.microsoft.com/office/word/2010/wordprocessingGroup" xmlns:wpi="http://schemas.microsoft.com/office/word/2010/wordprocessingInk" xmlns:wne="http://schemas.microsoft.com/office/word/2006/wordml" xmlns:wps="http://schemas.microsoft.com/office/word/2010/wordprocessingShape" mc:Ignorable="w14 w15 w16se w16cid w16 w16cex w16sdtdh wp14">
+<w:hdr xmlns:wpc="http://schemas.microsoft.com/office/word/2010/wordprocessingCanvas" xmlns:cx="http://schemas.microsoft.com/office/drawing/2014/chartex" xmlns:cx1="http://schemas.microsoft.com/office/drawing/2015/9/8/chartex" xmlns:cx2="http://schemas.microsoft.com/office/drawing/2015/10/21/chartex" xmlns:cx3="http://schemas.microsoft.com/office/drawing/2016/5/9/chartex" xmlns:cx4="http://schemas.microsoft.com/office/drawing/2016/5/10/chartex" xmlns:cx5="http://schemas.microsoft.com/office/drawing/2016/5/11/chartex" xmlns:cx6="http://schemas.microsoft.com/office/drawing/2016/5/12/chartex" xmlns:cx7="http://schemas.microsoft.com/office/drawing/2016/5/13/chartex" xmlns:cx8="http://schemas.microsoft.com/office/drawing/2016/5/14/chartex" xmlns:mc="http://schemas.openxmlformats.org/markup-compatibility/2006" xmlns:aink="http://schemas.microsoft.com/office/drawing/2016/ink" xmlns:am3d="http://schemas.microsoft.com/office/drawing/2017/model3d" xmlns:o="urn:schemas-microsoft-com:office:office" xmlns:oel="http://schemas.microsoft.com/office/2019/extlst" xmlns:r="http://schemas.openxmlformats.org/officeDocument/2006/relationships" xmlns:m="http://schemas.openxmlformats.org/officeDocument/2006/math" xmlns:v="urn:schemas-microsoft-com:vml" xmlns:wp14="http://schemas.microsoft.com/office/word/2010/wordprocessingDrawing" xmlns:wp="http://schemas.openxmlformats.org/drawingml/2006/wordprocessingDrawing" xmlns:w10="urn:schemas-microsoft-com:office:word" xmlns:w="http://schemas.openxmlformats.org/wordprocessingml/2006/main" xmlns:w14="http://schemas.microsoft.com/office/word/2010/wordml" xmlns:w15="http://schemas.microsoft.com/office/word/2012/wordml" xmlns:w16cex="http://schemas.microsoft.com/office/word/2018/wordml/cex" xmlns:w16cid="http://schemas.microsoft.com/office/word/2016/wordml/cid" xmlns:w16="http://schemas.microsoft.com/office/word/2018/wordml" xmlns:w16sdtdh="http://schemas.microsoft.com/office/word/2020/wordml/sdtdatahash" xmlns:w16se="http://schemas.microsoft.com/office/word/2015/wordml/symex" xmlns:wpg="http://schemas.microsoft.com/office/word/2010/wordprocessingGroup" xmlns:wpi="http://schemas.microsoft.com/office/word/2010/wordprocessingInk" xmlns:wne="http://schemas.microsoft.com/office/word/2006/wordml" xmlns:wps="http://schemas.microsoft.com/office/word/2010/wordprocessingShape" mc:Ignorable="w14 w15 w16se w16cid w16 w16cex w16sdtdh wp14">
   <w:p>
     <w:pPr>
       <w:pStyle w:val="Kopfzeile"/>
@@ -17227,7 +17219,7 @@
 </file>
 
 <file path=word/header2.xml><?xml version="1.0" encoding="utf-8"?>
-<w:hdr xmlns:wpc="http://schemas.microsoft.com/office/word/2010/wordprocessingCanvas" xmlns:cx="http://schemas.microsoft.com/office/drawing/2014/chartex" xmlns:cx1="http://schemas.microsoft.com/office/drawing/2015/9/8/chartex" xmlns:cx2="http://schemas.microsoft.com/office/drawing/2015/10/21/chartex" xmlns:cx3="http://schemas.microsoft.com/office/drawing/2016/5/9/chartex" xmlns:cx4="http://schemas.microsoft.com/office/drawing/2016/5/10/chartex" xmlns:cx5="http://schemas.microsoft.com/office/drawing/2016/5/11/chartex" xmlns:cx6="http://schemas.microsoft.com/office/drawing/2016/5/12/chartex" xmlns:cx7="http://schemas.microsoft.com/office/drawing/2016/5/13/chartex" xmlns:cx8="http://schemas.microsoft.com/office/drawing/2016/5/14/chartex" xmlns:mc="http://schemas.openxmlformats.org/markup-compatibility/2006" xmlns:aink="http://schemas.microsoft.com/office/drawing/2016/ink" xmlns:am3d="http://schemas.microsoft.com/office/drawing/2017/model3d" xmlns:o="urn:schemas-microsoft-com:office:office" xmlns:r="http://schemas.openxmlformats.org/officeDocument/2006/relationships" xmlns:m="http://schemas.openxmlformats.org/officeDocument/2006/math" xmlns:v="urn:schemas-microsoft-com:vml" xmlns:wp14="http://schemas.microsoft.com/office/word/2010/wordprocessingDrawing" xmlns:wp="http://schemas.openxmlformats.org/drawingml/2006/wordprocessingDrawing" xmlns:w10="urn:schemas-microsoft-com:office:word" xmlns:w="http://schemas.openxmlformats.org/wordprocessingml/2006/main" xmlns:w14="http://schemas.microsoft.com/office/word/2010/wordml" xmlns:w15="http://schemas.microsoft.com/office/word/2012/wordml" xmlns:w16cex="http://schemas.microsoft.com/office/word/2018/wordml/cex" xmlns:w16cid="http://schemas.microsoft.com/office/word/2016/wordml/cid" xmlns:w16="http://schemas.microsoft.com/office/word/2018/wordml" xmlns:w16sdtdh="http://schemas.microsoft.com/office/word/2020/wordml/sdtdatahash" xmlns:w16se="http://schemas.microsoft.com/office/word/2015/wordml/symex" xmlns:wpg="http://schemas.microsoft.com/office/word/2010/wordprocessingGroup" xmlns:wpi="http://schemas.microsoft.com/office/word/2010/wordprocessingInk" xmlns:wne="http://schemas.microsoft.com/office/word/2006/wordml" xmlns:wps="http://schemas.microsoft.com/office/word/2010/wordprocessingShape" mc:Ignorable="w14 w15 w16se w16cid w16 w16cex w16sdtdh wp14">
+<w:hdr xmlns:wpc="http://schemas.microsoft.com/office/word/2010/wordprocessingCanvas" xmlns:cx="http://schemas.microsoft.com/office/drawing/2014/chartex" xmlns:cx1="http://schemas.microsoft.com/office/drawing/2015/9/8/chartex" xmlns:cx2="http://schemas.microsoft.com/office/drawing/2015/10/21/chartex" xmlns:cx3="http://schemas.microsoft.com/office/drawing/2016/5/9/chartex" xmlns:cx4="http://schemas.microsoft.com/office/drawing/2016/5/10/chartex" xmlns:cx5="http://schemas.microsoft.com/office/drawing/2016/5/11/chartex" xmlns:cx6="http://schemas.microsoft.com/office/drawing/2016/5/12/chartex" xmlns:cx7="http://schemas.microsoft.com/office/drawing/2016/5/13/chartex" xmlns:cx8="http://schemas.microsoft.com/office/drawing/2016/5/14/chartex" xmlns:mc="http://schemas.openxmlformats.org/markup-compatibility/2006" xmlns:aink="http://schemas.microsoft.com/office/drawing/2016/ink" xmlns:am3d="http://schemas.microsoft.com/office/drawing/2017/model3d" xmlns:o="urn:schemas-microsoft-com:office:office" xmlns:oel="http://schemas.microsoft.com/office/2019/extlst" xmlns:r="http://schemas.openxmlformats.org/officeDocument/2006/relationships" xmlns:m="http://schemas.openxmlformats.org/officeDocument/2006/math" xmlns:v="urn:schemas-microsoft-com:vml" xmlns:wp14="http://schemas.microsoft.com/office/word/2010/wordprocessingDrawing" xmlns:wp="http://schemas.openxmlformats.org/drawingml/2006/wordprocessingDrawing" xmlns:w10="urn:schemas-microsoft-com:office:word" xmlns:w="http://schemas.openxmlformats.org/wordprocessingml/2006/main" xmlns:w14="http://schemas.microsoft.com/office/word/2010/wordml" xmlns:w15="http://schemas.microsoft.com/office/word/2012/wordml" xmlns:w16cex="http://schemas.microsoft.com/office/word/2018/wordml/cex" xmlns:w16cid="http://schemas.microsoft.com/office/word/2016/wordml/cid" xmlns:w16="http://schemas.microsoft.com/office/word/2018/wordml" xmlns:w16sdtdh="http://schemas.microsoft.com/office/word/2020/wordml/sdtdatahash" xmlns:w16se="http://schemas.microsoft.com/office/word/2015/wordml/symex" xmlns:wpg="http://schemas.microsoft.com/office/word/2010/wordprocessingGroup" xmlns:wpi="http://schemas.microsoft.com/office/word/2010/wordprocessingInk" xmlns:wne="http://schemas.microsoft.com/office/word/2006/wordml" xmlns:wps="http://schemas.microsoft.com/office/word/2010/wordprocessingShape" mc:Ignorable="w14 w15 w16se w16cid w16 w16cex w16sdtdh wp14">
   <w:p>
     <w:pPr>
       <w:pStyle w:val="Kopfzeile"/>
@@ -17272,7 +17264,7 @@
 </file>
 
 <file path=word/header3.xml><?xml version="1.0" encoding="utf-8"?>
-<w:hdr xmlns:wpc="http://schemas.microsoft.com/office/word/2010/wordprocessingCanvas" xmlns:cx="http://schemas.microsoft.com/office/drawing/2014/chartex" xmlns:cx1="http://schemas.microsoft.com/office/drawing/2015/9/8/chartex" xmlns:cx2="http://schemas.microsoft.com/office/drawing/2015/10/21/chartex" xmlns:cx3="http://schemas.microsoft.com/office/drawing/2016/5/9/chartex" xmlns:cx4="http://schemas.microsoft.com/office/drawing/2016/5/10/chartex" xmlns:cx5="http://schemas.microsoft.com/office/drawing/2016/5/11/chartex" xmlns:cx6="http://schemas.microsoft.com/office/drawing/2016/5/12/chartex" xmlns:cx7="http://schemas.microsoft.com/office/drawing/2016/5/13/chartex" xmlns:cx8="http://schemas.microsoft.com/office/drawing/2016/5/14/chartex" xmlns:mc="http://schemas.openxmlformats.org/markup-compatibility/2006" xmlns:aink="http://schemas.microsoft.com/office/drawing/2016/ink" xmlns:am3d="http://schemas.microsoft.com/office/drawing/2017/model3d" xmlns:o="urn:schemas-microsoft-com:office:office" xmlns:r="http://schemas.openxmlformats.org/officeDocument/2006/relationships" xmlns:m="http://schemas.openxmlformats.org/officeDocument/2006/math" xmlns:v="urn:schemas-microsoft-com:vml" xmlns:wp14="http://schemas.microsoft.com/office/word/2010/wordprocessingDrawing" xmlns:wp="http://schemas.openxmlformats.org/drawingml/2006/wordprocessingDrawing" xmlns:w10="urn:schemas-microsoft-com:office:word" xmlns:w="http://schemas.openxmlformats.org/wordprocessingml/2006/main" xmlns:w14="http://schemas.microsoft.com/office/word/2010/wordml" xmlns:w15="http://schemas.microsoft.com/office/word/2012/wordml" xmlns:w16cex="http://schemas.microsoft.com/office/word/2018/wordml/cex" xmlns:w16cid="http://schemas.microsoft.com/office/word/2016/wordml/cid" xmlns:w16="http://schemas.microsoft.com/office/word/2018/wordml" xmlns:w16sdtdh="http://schemas.microsoft.com/office/word/2020/wordml/sdtdatahash" xmlns:w16se="http://schemas.microsoft.com/office/word/2015/wordml/symex" xmlns:wpg="http://schemas.microsoft.com/office/word/2010/wordprocessingGroup" xmlns:wpi="http://schemas.microsoft.com/office/word/2010/wordprocessingInk" xmlns:wne="http://schemas.microsoft.com/office/word/2006/wordml" xmlns:wps="http://schemas.microsoft.com/office/word/2010/wordprocessingShape" mc:Ignorable="w14 w15 w16se w16cid w16 w16cex w16sdtdh wp14">
+<w:hdr xmlns:wpc="http://schemas.microsoft.com/office/word/2010/wordprocessingCanvas" xmlns:cx="http://schemas.microsoft.com/office/drawing/2014/chartex" xmlns:cx1="http://schemas.microsoft.com/office/drawing/2015/9/8/chartex" xmlns:cx2="http://schemas.microsoft.com/office/drawing/2015/10/21/chartex" xmlns:cx3="http://schemas.microsoft.com/office/drawing/2016/5/9/chartex" xmlns:cx4="http://schemas.microsoft.com/office/drawing/2016/5/10/chartex" xmlns:cx5="http://schemas.microsoft.com/office/drawing/2016/5/11/chartex" xmlns:cx6="http://schemas.microsoft.com/office/drawing/2016/5/12/chartex" xmlns:cx7="http://schemas.microsoft.com/office/drawing/2016/5/13/chartex" xmlns:cx8="http://schemas.microsoft.com/office/drawing/2016/5/14/chartex" xmlns:mc="http://schemas.openxmlformats.org/markup-compatibility/2006" xmlns:aink="http://schemas.microsoft.com/office/drawing/2016/ink" xmlns:am3d="http://schemas.microsoft.com/office/drawing/2017/model3d" xmlns:o="urn:schemas-microsoft-com:office:office" xmlns:oel="http://schemas.microsoft.com/office/2019/extlst" xmlns:r="http://schemas.openxmlformats.org/officeDocument/2006/relationships" xmlns:m="http://schemas.openxmlformats.org/officeDocument/2006/math" xmlns:v="urn:schemas-microsoft-com:vml" xmlns:wp14="http://schemas.microsoft.com/office/word/2010/wordprocessingDrawing" xmlns:wp="http://schemas.openxmlformats.org/drawingml/2006/wordprocessingDrawing" xmlns:w10="urn:schemas-microsoft-com:office:word" xmlns:w="http://schemas.openxmlformats.org/wordprocessingml/2006/main" xmlns:w14="http://schemas.microsoft.com/office/word/2010/wordml" xmlns:w15="http://schemas.microsoft.com/office/word/2012/wordml" xmlns:w16cex="http://schemas.microsoft.com/office/word/2018/wordml/cex" xmlns:w16cid="http://schemas.microsoft.com/office/word/2016/wordml/cid" xmlns:w16="http://schemas.microsoft.com/office/word/2018/wordml" xmlns:w16sdtdh="http://schemas.microsoft.com/office/word/2020/wordml/sdtdatahash" xmlns:w16se="http://schemas.microsoft.com/office/word/2015/wordml/symex" xmlns:wpg="http://schemas.microsoft.com/office/word/2010/wordprocessingGroup" xmlns:wpi="http://schemas.microsoft.com/office/word/2010/wordprocessingInk" xmlns:wne="http://schemas.microsoft.com/office/word/2006/wordml" xmlns:wps="http://schemas.microsoft.com/office/word/2010/wordprocessingShape" mc:Ignorable="w14 w15 w16se w16cid w16 w16cex w16sdtdh wp14">
   <w:p>
     <w:pPr>
       <w:pStyle w:val="Kopfzeile"/>
@@ -17282,7 +17274,7 @@
 </file>
 
 <file path=word/numbering.xml><?xml version="1.0" encoding="utf-8"?>
-<w:numbering xmlns:wpc="http://schemas.microsoft.com/office/word/2010/wordprocessingCanvas" xmlns:cx="http://schemas.microsoft.com/office/drawing/2014/chartex" xmlns:cx1="http://schemas.microsoft.com/office/drawing/2015/9/8/chartex" xmlns:cx2="http://schemas.microsoft.com/office/drawing/2015/10/21/chartex" xmlns:cx3="http://schemas.microsoft.com/office/drawing/2016/5/9/chartex" xmlns:cx4="http://schemas.microsoft.com/office/drawing/2016/5/10/chartex" xmlns:cx5="http://schemas.microsoft.com/office/drawing/2016/5/11/chartex" xmlns:cx6="http://schemas.microsoft.com/office/drawing/2016/5/12/chartex" xmlns:cx7="http://schemas.microsoft.com/office/drawing/2016/5/13/chartex" xmlns:cx8="http://schemas.microsoft.com/office/drawing/2016/5/14/chartex" xmlns:mc="http://schemas.openxmlformats.org/markup-compatibility/2006" xmlns:aink="http://schemas.microsoft.com/office/drawing/2016/ink" xmlns:am3d="http://schemas.microsoft.com/office/drawing/2017/model3d" xmlns:o="urn:schemas-microsoft-com:office:office" xmlns:r="http://schemas.openxmlformats.org/officeDocument/2006/relationships" xmlns:m="http://schemas.openxmlformats.org/officeDocument/2006/math" xmlns:v="urn:schemas-microsoft-com:vml" xmlns:wp14="http://schemas.microsoft.com/office/word/2010/wordprocessingDrawing" xmlns:wp="http://schemas.openxmlformats.org/drawingml/2006/wordprocessingDrawing" xmlns:w10="urn:schemas-microsoft-com:office:word" xmlns:w="http://schemas.openxmlformats.org/wordprocessingml/2006/main" xmlns:w14="http://schemas.microsoft.com/office/word/2010/wordml" xmlns:w15="http://schemas.microsoft.com/office/word/2012/wordml" xmlns:w16cex="http://schemas.microsoft.com/office/word/2018/wordml/cex" xmlns:w16cid="http://schemas.microsoft.com/office/word/2016/wordml/cid" xmlns:w16="http://schemas.microsoft.com/office/word/2018/wordml" xmlns:w16sdtdh="http://schemas.microsoft.com/office/word/2020/wordml/sdtdatahash" xmlns:w16se="http://schemas.microsoft.com/office/word/2015/wordml/symex" xmlns:wpg="http://schemas.microsoft.com/office/word/2010/wordprocessingGroup" xmlns:wpi="http://schemas.microsoft.com/office/word/2010/wordprocessingInk" xmlns:wne="http://schemas.microsoft.com/office/word/2006/wordml" xmlns:wps="http://schemas.microsoft.com/office/word/2010/wordprocessingShape" mc:Ignorable="w14 w15 w16se w16cid w16 w16cex w16sdtdh wp14">
+<w:numbering xmlns:wpc="http://schemas.microsoft.com/office/word/2010/wordprocessingCanvas" xmlns:cx="http://schemas.microsoft.com/office/drawing/2014/chartex" xmlns:cx1="http://schemas.microsoft.com/office/drawing/2015/9/8/chartex" xmlns:cx2="http://schemas.microsoft.com/office/drawing/2015/10/21/chartex" xmlns:cx3="http://schemas.microsoft.com/office/drawing/2016/5/9/chartex" xmlns:cx4="http://schemas.microsoft.com/office/drawing/2016/5/10/chartex" xmlns:cx5="http://schemas.microsoft.com/office/drawing/2016/5/11/chartex" xmlns:cx6="http://schemas.microsoft.com/office/drawing/2016/5/12/chartex" xmlns:cx7="http://schemas.microsoft.com/office/drawing/2016/5/13/chartex" xmlns:cx8="http://schemas.microsoft.com/office/drawing/2016/5/14/chartex" xmlns:mc="http://schemas.openxmlformats.org/markup-compatibility/2006" xmlns:aink="http://schemas.microsoft.com/office/drawing/2016/ink" xmlns:am3d="http://schemas.microsoft.com/office/drawing/2017/model3d" xmlns:o="urn:schemas-microsoft-com:office:office" xmlns:oel="http://schemas.microsoft.com/office/2019/extlst" xmlns:r="http://schemas.openxmlformats.org/officeDocument/2006/relationships" xmlns:m="http://schemas.openxmlformats.org/officeDocument/2006/math" xmlns:v="urn:schemas-microsoft-com:vml" xmlns:wp14="http://schemas.microsoft.com/office/word/2010/wordprocessingDrawing" xmlns:wp="http://schemas.openxmlformats.org/drawingml/2006/wordprocessingDrawing" xmlns:w10="urn:schemas-microsoft-com:office:word" xmlns:w="http://schemas.openxmlformats.org/wordprocessingml/2006/main" xmlns:w14="http://schemas.microsoft.com/office/word/2010/wordml" xmlns:w15="http://schemas.microsoft.com/office/word/2012/wordml" xmlns:w16cex="http://schemas.microsoft.com/office/word/2018/wordml/cex" xmlns:w16cid="http://schemas.microsoft.com/office/word/2016/wordml/cid" xmlns:w16="http://schemas.microsoft.com/office/word/2018/wordml" xmlns:w16sdtdh="http://schemas.microsoft.com/office/word/2020/wordml/sdtdatahash" xmlns:w16se="http://schemas.microsoft.com/office/word/2015/wordml/symex" xmlns:wpg="http://schemas.microsoft.com/office/word/2010/wordprocessingGroup" xmlns:wpi="http://schemas.microsoft.com/office/word/2010/wordprocessingInk" xmlns:wne="http://schemas.microsoft.com/office/word/2006/wordml" xmlns:wps="http://schemas.microsoft.com/office/word/2010/wordprocessingShape" mc:Ignorable="w14 w15 w16se w16cid w16 w16cex w16sdtdh wp14">
   <w:abstractNum w:abstractNumId="0" w15:restartNumberingAfterBreak="0">
     <w:nsid w:val="01E4400A"/>
     <w:multiLevelType w:val="hybridMultilevel"/>
@@ -22271,145 +22263,145 @@
       </w:pPr>
     </w:lvl>
   </w:abstractNum>
-  <w:num w:numId="1">
+  <w:num w:numId="1" w16cid:durableId="613634189">
     <w:abstractNumId w:val="42"/>
   </w:num>
-  <w:num w:numId="2">
+  <w:num w:numId="2" w16cid:durableId="1444685636">
     <w:abstractNumId w:val="11"/>
   </w:num>
-  <w:num w:numId="3">
+  <w:num w:numId="3" w16cid:durableId="550385530">
     <w:abstractNumId w:val="5"/>
   </w:num>
-  <w:num w:numId="4">
+  <w:num w:numId="4" w16cid:durableId="1908107470">
     <w:abstractNumId w:val="4"/>
   </w:num>
-  <w:num w:numId="5">
+  <w:num w:numId="5" w16cid:durableId="1724983391">
     <w:abstractNumId w:val="29"/>
   </w:num>
-  <w:num w:numId="6">
+  <w:num w:numId="6" w16cid:durableId="2088108713">
     <w:abstractNumId w:val="16"/>
   </w:num>
-  <w:num w:numId="7">
+  <w:num w:numId="7" w16cid:durableId="1291471030">
     <w:abstractNumId w:val="34"/>
   </w:num>
-  <w:num w:numId="8">
+  <w:num w:numId="8" w16cid:durableId="2092268103">
     <w:abstractNumId w:val="25"/>
   </w:num>
-  <w:num w:numId="9">
+  <w:num w:numId="9" w16cid:durableId="2001351136">
     <w:abstractNumId w:val="14"/>
   </w:num>
-  <w:num w:numId="10">
+  <w:num w:numId="10" w16cid:durableId="857891898">
     <w:abstractNumId w:val="1"/>
   </w:num>
-  <w:num w:numId="11">
+  <w:num w:numId="11" w16cid:durableId="846947019">
     <w:abstractNumId w:val="17"/>
   </w:num>
-  <w:num w:numId="12">
+  <w:num w:numId="12" w16cid:durableId="1087656065">
     <w:abstractNumId w:val="2"/>
   </w:num>
-  <w:num w:numId="13">
+  <w:num w:numId="13" w16cid:durableId="2017146752">
     <w:abstractNumId w:val="15"/>
   </w:num>
-  <w:num w:numId="14">
+  <w:num w:numId="14" w16cid:durableId="1840459559">
     <w:abstractNumId w:val="41"/>
   </w:num>
-  <w:num w:numId="15">
+  <w:num w:numId="15" w16cid:durableId="887301923">
     <w:abstractNumId w:val="26"/>
   </w:num>
-  <w:num w:numId="16">
+  <w:num w:numId="16" w16cid:durableId="1453399696">
     <w:abstractNumId w:val="31"/>
   </w:num>
-  <w:num w:numId="17">
+  <w:num w:numId="17" w16cid:durableId="1429738845">
     <w:abstractNumId w:val="43"/>
   </w:num>
-  <w:num w:numId="18">
+  <w:num w:numId="18" w16cid:durableId="66343502">
     <w:abstractNumId w:val="0"/>
   </w:num>
-  <w:num w:numId="19">
+  <w:num w:numId="19" w16cid:durableId="2082555460">
     <w:abstractNumId w:val="20"/>
   </w:num>
-  <w:num w:numId="20">
+  <w:num w:numId="20" w16cid:durableId="659388122">
     <w:abstractNumId w:val="35"/>
   </w:num>
-  <w:num w:numId="21">
+  <w:num w:numId="21" w16cid:durableId="173347352">
     <w:abstractNumId w:val="30"/>
   </w:num>
-  <w:num w:numId="22">
+  <w:num w:numId="22" w16cid:durableId="1988968601">
     <w:abstractNumId w:val="38"/>
   </w:num>
-  <w:num w:numId="23">
+  <w:num w:numId="23" w16cid:durableId="1825930170">
     <w:abstractNumId w:val="8"/>
   </w:num>
-  <w:num w:numId="24">
+  <w:num w:numId="24" w16cid:durableId="1054813584">
     <w:abstractNumId w:val="22"/>
   </w:num>
-  <w:num w:numId="25">
+  <w:num w:numId="25" w16cid:durableId="989285208">
     <w:abstractNumId w:val="23"/>
   </w:num>
-  <w:num w:numId="26">
+  <w:num w:numId="26" w16cid:durableId="528031214">
     <w:abstractNumId w:val="3"/>
   </w:num>
-  <w:num w:numId="27">
+  <w:num w:numId="27" w16cid:durableId="2144225233">
     <w:abstractNumId w:val="9"/>
   </w:num>
-  <w:num w:numId="28">
+  <w:num w:numId="28" w16cid:durableId="993337767">
     <w:abstractNumId w:val="44"/>
   </w:num>
-  <w:num w:numId="29">
+  <w:num w:numId="29" w16cid:durableId="2130585344">
     <w:abstractNumId w:val="12"/>
   </w:num>
-  <w:num w:numId="30">
+  <w:num w:numId="30" w16cid:durableId="215774310">
     <w:abstractNumId w:val="18"/>
   </w:num>
-  <w:num w:numId="31">
+  <w:num w:numId="31" w16cid:durableId="141196264">
     <w:abstractNumId w:val="32"/>
   </w:num>
-  <w:num w:numId="32">
+  <w:num w:numId="32" w16cid:durableId="946355646">
     <w:abstractNumId w:val="27"/>
   </w:num>
-  <w:num w:numId="33">
+  <w:num w:numId="33" w16cid:durableId="1066730613">
     <w:abstractNumId w:val="13"/>
   </w:num>
-  <w:num w:numId="34">
+  <w:num w:numId="34" w16cid:durableId="1345329033">
     <w:abstractNumId w:val="7"/>
   </w:num>
-  <w:num w:numId="35">
+  <w:num w:numId="35" w16cid:durableId="1989937426">
     <w:abstractNumId w:val="46"/>
   </w:num>
-  <w:num w:numId="36">
+  <w:num w:numId="36" w16cid:durableId="2089034014">
     <w:abstractNumId w:val="24"/>
   </w:num>
-  <w:num w:numId="37">
+  <w:num w:numId="37" w16cid:durableId="984579779">
     <w:abstractNumId w:val="37"/>
   </w:num>
-  <w:num w:numId="38">
+  <w:num w:numId="38" w16cid:durableId="1216743206">
     <w:abstractNumId w:val="45"/>
   </w:num>
-  <w:num w:numId="39">
+  <w:num w:numId="39" w16cid:durableId="568349566">
     <w:abstractNumId w:val="6"/>
   </w:num>
-  <w:num w:numId="40">
+  <w:num w:numId="40" w16cid:durableId="400521958">
     <w:abstractNumId w:val="39"/>
   </w:num>
-  <w:num w:numId="41">
+  <w:num w:numId="41" w16cid:durableId="268319468">
     <w:abstractNumId w:val="33"/>
   </w:num>
-  <w:num w:numId="42">
+  <w:num w:numId="42" w16cid:durableId="923337955">
     <w:abstractNumId w:val="36"/>
   </w:num>
-  <w:num w:numId="43">
+  <w:num w:numId="43" w16cid:durableId="1232500646">
     <w:abstractNumId w:val="21"/>
   </w:num>
-  <w:num w:numId="44">
+  <w:num w:numId="44" w16cid:durableId="1729452336">
     <w:abstractNumId w:val="10"/>
   </w:num>
-  <w:num w:numId="45">
+  <w:num w:numId="45" w16cid:durableId="278681495">
     <w:abstractNumId w:val="40"/>
   </w:num>
-  <w:num w:numId="46">
+  <w:num w:numId="46" w16cid:durableId="848107434">
     <w:abstractNumId w:val="28"/>
   </w:num>
-  <w:num w:numId="47">
+  <w:num w:numId="47" w16cid:durableId="1590693820">
     <w:abstractNumId w:val="19"/>
   </w:num>
   <w:numIdMacAtCleanup w:val="34"/>

</xml_diff>